<commit_message>
Code book - Dr.Lawrence - ver1.6
</commit_message>
<xml_diff>
--- a/Code book_Dr Lawrence_ver1.6.docx
+++ b/Code book_Dr Lawrence_ver1.6.docx
@@ -25,7 +25,7 @@
     </w:p>
     <w:p>
       <w:pPr>
-        <w:spacing w:after="140" w:line="360" w:lineRule="auto"/>
+        <w:spacing w:after="140" w:line="240" w:lineRule="auto"/>
         <w:jc w:val="center"/>
         <w:rPr>
           <w:sz w:val="36"/>
@@ -219,11 +219,55 @@
     </w:p>
     <w:p>
       <w:pPr>
+        <w:pStyle w:val="ListParagraph"/>
+      </w:pPr>
+    </w:p>
+    <w:p>
+      <w:pPr>
+        <w:pStyle w:val="ListParagraph"/>
+        <w:numPr>
+          <w:ilvl w:val="0"/>
+          <w:numId w:val="2"/>
+        </w:numPr>
+        <w:spacing w:after="140" w:line="360" w:lineRule="auto"/>
+      </w:pPr>
+      <w:r>
+        <w:t xml:space="preserve">Please commit the updated approved version of the codebook you edited to GitHub: </w:t>
+      </w:r>
+      <w:proofErr w:type="spellStart"/>
+      <w:proofErr w:type="gramStart"/>
+      <w:r>
         <w:rPr>
-          <w:sz w:val="36"/>
-          <w:szCs w:val="36"/>
+          <w:b/>
+          <w:bCs/>
         </w:rPr>
-      </w:pPr>
+        <w:t>Dr.Lawrence</w:t>
+      </w:r>
+      <w:proofErr w:type="spellEnd"/>
+      <w:proofErr w:type="gramEnd"/>
+      <w:r>
+        <w:rPr>
+          <w:b/>
+          <w:bCs/>
+        </w:rPr>
+        <w:t>-researches</w:t>
+      </w:r>
+      <w:r>
+        <w:t xml:space="preserve">, link at the </w:t>
+      </w:r>
+      <w:r>
+        <w:rPr>
+          <w:b/>
+          <w:bCs/>
+        </w:rPr>
+        <w:t xml:space="preserve">Version Control </w:t>
+      </w:r>
+      <w:r>
+        <w:t>section</w:t>
+      </w:r>
+      <w:r>
+        <w:t>.</w:t>
+      </w:r>
     </w:p>
     <w:p>
       <w:pPr>
@@ -5980,6 +6024,27 @@
       <w:pPr>
         <w:jc w:val="center"/>
         <w:rPr>
+          <w:b/>
+          <w:bCs/>
+          <w:sz w:val="32"/>
+          <w:szCs w:val="32"/>
+        </w:rPr>
+      </w:pPr>
+      <w:r>
+        <w:rPr>
+          <w:b/>
+          <w:bCs/>
+          <w:sz w:val="32"/>
+          <w:szCs w:val="32"/>
+        </w:rPr>
+        <w:lastRenderedPageBreak/>
+        <w:t>VERSION CONTROL</w:t>
+      </w:r>
+    </w:p>
+    <w:p>
+      <w:pPr>
+        <w:jc w:val="center"/>
+        <w:rPr>
           <w:sz w:val="24"/>
           <w:szCs w:val="24"/>
         </w:rPr>
@@ -5989,7 +6054,6 @@
           <w:sz w:val="24"/>
           <w:szCs w:val="24"/>
         </w:rPr>
-        <w:lastRenderedPageBreak/>
         <w:t xml:space="preserve">Git hub link: </w:t>
       </w:r>
       <w:hyperlink r:id="rId7" w:history="1">
@@ -6350,114 +6414,6 @@
               </w:rPr>
               <w:t>Approved</w:t>
             </w:r>
-          </w:p>
-        </w:tc>
-      </w:tr>
-      <w:tr>
-        <w:tc>
-          <w:tcPr>
-            <w:tcW w:w="2337" w:type="dxa"/>
-          </w:tcPr>
-          <w:p>
-            <w:pPr>
-              <w:rPr>
-                <w:sz w:val="24"/>
-                <w:szCs w:val="24"/>
-              </w:rPr>
-            </w:pPr>
-          </w:p>
-        </w:tc>
-        <w:tc>
-          <w:tcPr>
-            <w:tcW w:w="2337" w:type="dxa"/>
-          </w:tcPr>
-          <w:p>
-            <w:pPr>
-              <w:rPr>
-                <w:sz w:val="24"/>
-                <w:szCs w:val="24"/>
-              </w:rPr>
-            </w:pPr>
-          </w:p>
-        </w:tc>
-        <w:tc>
-          <w:tcPr>
-            <w:tcW w:w="2338" w:type="dxa"/>
-          </w:tcPr>
-          <w:p>
-            <w:pPr>
-              <w:rPr>
-                <w:sz w:val="24"/>
-                <w:szCs w:val="24"/>
-              </w:rPr>
-            </w:pPr>
-          </w:p>
-        </w:tc>
-        <w:tc>
-          <w:tcPr>
-            <w:tcW w:w="2338" w:type="dxa"/>
-          </w:tcPr>
-          <w:p>
-            <w:pPr>
-              <w:rPr>
-                <w:sz w:val="24"/>
-                <w:szCs w:val="24"/>
-              </w:rPr>
-            </w:pPr>
-          </w:p>
-        </w:tc>
-      </w:tr>
-      <w:tr>
-        <w:tc>
-          <w:tcPr>
-            <w:tcW w:w="2337" w:type="dxa"/>
-          </w:tcPr>
-          <w:p>
-            <w:pPr>
-              <w:rPr>
-                <w:sz w:val="24"/>
-                <w:szCs w:val="24"/>
-              </w:rPr>
-            </w:pPr>
-          </w:p>
-        </w:tc>
-        <w:tc>
-          <w:tcPr>
-            <w:tcW w:w="2337" w:type="dxa"/>
-          </w:tcPr>
-          <w:p>
-            <w:pPr>
-              <w:rPr>
-                <w:sz w:val="24"/>
-                <w:szCs w:val="24"/>
-              </w:rPr>
-            </w:pPr>
-          </w:p>
-        </w:tc>
-        <w:tc>
-          <w:tcPr>
-            <w:tcW w:w="2338" w:type="dxa"/>
-          </w:tcPr>
-          <w:p>
-            <w:pPr>
-              <w:rPr>
-                <w:sz w:val="24"/>
-                <w:szCs w:val="24"/>
-              </w:rPr>
-            </w:pPr>
-          </w:p>
-        </w:tc>
-        <w:tc>
-          <w:tcPr>
-            <w:tcW w:w="2338" w:type="dxa"/>
-          </w:tcPr>
-          <w:p>
-            <w:pPr>
-              <w:rPr>
-                <w:sz w:val="24"/>
-                <w:szCs w:val="24"/>
-              </w:rPr>
-            </w:pPr>
           </w:p>
         </w:tc>
       </w:tr>

</xml_diff>